<commit_message>
Commit 17 - Informe
Informe actualizado hasta el commit con el punto 17 completo.
</commit_message>
<xml_diff>
--- a/actividadR01/Informe.docx
+++ b/actividadR01/Informe.docx
@@ -51,6 +51,22 @@
         </w:rPr>
       </w:pPr>
       <w:r>
+        <w:br/>
+      </w:r>
+      <w:r>
+        <w:rPr>
+          <w:b/>
+        </w:rPr>
+        <w:t>Pts. 1, 2, 3</w:t>
+      </w:r>
+    </w:p>
+    <w:p>
+      <w:pPr>
+        <w:rPr>
+          <w:b/>
+        </w:rPr>
+      </w:pPr>
+      <w:r>
         <w:rPr>
           <w:b/>
         </w:rPr>
@@ -204,6 +220,30 @@
       </w:pPr>
       <w:r>
         <w:t>Leer código en 5 minutos:</w:t>
+      </w:r>
+    </w:p>
+    <w:p>
+      <w:pPr>
+        <w:rPr>
+          <w:b/>
+        </w:rPr>
+      </w:pPr>
+      <w:r>
+        <w:br/>
+      </w:r>
+      <w:proofErr w:type="spellStart"/>
+      <w:r>
+        <w:rPr>
+          <w:b/>
+        </w:rPr>
+        <w:t>Pto</w:t>
+      </w:r>
+      <w:proofErr w:type="spellEnd"/>
+      <w:r>
+        <w:rPr>
+          <w:b/>
+        </w:rPr>
+        <w:t>. 4</w:t>
       </w:r>
     </w:p>
     <w:p>
@@ -364,6 +404,7 @@
     </w:p>
     <w:p>
       <w:r>
+        <w:lastRenderedPageBreak/>
         <w:tab/>
         <w:t xml:space="preserve">Con un solo constructor de </w:t>
       </w:r>
@@ -444,6 +485,22 @@
         </w:rPr>
       </w:pPr>
       <w:r>
+        <w:br/>
+      </w:r>
+      <w:r>
+        <w:rPr>
+          <w:b/>
+        </w:rPr>
+        <w:t>Pts. 5, 6, 7, 8</w:t>
+      </w:r>
+    </w:p>
+    <w:p>
+      <w:pPr>
+        <w:rPr>
+          <w:b/>
+        </w:rPr>
+      </w:pPr>
+      <w:r>
         <w:rPr>
           <w:b/>
         </w:rPr>
@@ -639,6 +696,22 @@
         </w:rPr>
       </w:pPr>
       <w:r>
+        <w:br/>
+      </w:r>
+      <w:r>
+        <w:rPr>
+          <w:b/>
+        </w:rPr>
+        <w:t>Pts. 10, 11, 12</w:t>
+      </w:r>
+    </w:p>
+    <w:p>
+      <w:pPr>
+        <w:rPr>
+          <w:b/>
+        </w:rPr>
+      </w:pPr>
+      <w:r>
         <w:rPr>
           <w:b/>
         </w:rPr>
@@ -672,30 +745,59 @@
       <w:pPr>
         <w:pStyle w:val="Heading2"/>
       </w:pPr>
-      <w:r>
-        <w:t>Mover el comportamiento cerca de los datos</w:t>
-      </w:r>
-      <w:r>
-        <w:t>:</w:t>
-      </w:r>
-    </w:p>
-    <w:p>
-      <w:pPr>
-        <w:rPr>
-          <w:b/>
-        </w:rPr>
-      </w:pPr>
-      <w:r>
-        <w:rPr>
-          <w:b/>
-        </w:rPr>
-        <w:t>¿Estás seguro de que estas refactorizaciones no rompen el código? ¿Crees que estas refactorizaciones merecen la pena? ¿La herramienta de refactorización hace un buen trabajo?</w:t>
-      </w:r>
+      <w:bookmarkStart w:id="2" w:name="_Hlk514343782"/>
+      <w:r>
+        <w:t>Mover el comportamiento cerca de los datos:</w:t>
+      </w:r>
+    </w:p>
+    <w:p>
+      <w:pPr>
+        <w:rPr>
+          <w:b/>
+        </w:rPr>
+      </w:pPr>
+      <w:r>
+        <w:rPr>
+          <w:b/>
+        </w:rPr>
+        <w:br/>
+      </w:r>
+      <w:r>
+        <w:rPr>
+          <w:b/>
+        </w:rPr>
+        <w:t>Pts. 13, 14, 15</w:t>
+      </w:r>
+    </w:p>
+    <w:p>
+      <w:pPr>
+        <w:rPr>
+          <w:b/>
+        </w:rPr>
+      </w:pPr>
+      <w:r>
+        <w:rPr>
+          <w:b/>
+        </w:rPr>
+        <w:t xml:space="preserve">¿Estás seguro de que estas refactorizaciones no rompen el código? ¿Crees que estas refactorizaciones merecen la pena? </w:t>
+      </w:r>
+      <w:bookmarkStart w:id="3" w:name="_Hlk514343891"/>
+      <w:r>
+        <w:rPr>
+          <w:b/>
+        </w:rPr>
+        <w:t>¿La herramienta de refactorización hace un buen trabajo?</w:t>
+      </w:r>
+      <w:bookmarkEnd w:id="3"/>
     </w:p>
     <w:p>
       <w:r>
         <w:tab/>
-        <w:t xml:space="preserve">A la hora de crear el </w:t>
+        <w:t xml:space="preserve">A la </w:t>
+      </w:r>
+      <w:bookmarkEnd w:id="2"/>
+      <w:r>
+        <w:t xml:space="preserve">hora de crear el </w:t>
       </w:r>
       <w:proofErr w:type="spellStart"/>
       <w:r>
@@ -732,7 +834,6 @@
     </w:p>
     <w:p>
       <w:r>
-        <w:lastRenderedPageBreak/>
         <w:tab/>
         <w:t>La herramienta hace un buen trabajo como en el caso anterior, excepto que añade parámetros que no queremos añadir (en nuestro caso añade la red sobre la que estamos trabajado (Network) y se la pasa como parámetro con ‘</w:t>
       </w:r>
@@ -775,12 +876,229 @@
       </w:r>
       <w:proofErr w:type="spellEnd"/>
       <w:r>
-        <w:t xml:space="preserve"> de la clase packet.</w:t>
-      </w:r>
-      <w:bookmarkStart w:id="2" w:name="_GoBack"/>
-      <w:bookmarkEnd w:id="2"/>
+        <w:t xml:space="preserve"> de la clase </w:t>
+      </w:r>
+      <w:proofErr w:type="spellStart"/>
+      <w:r>
+        <w:t>packet</w:t>
+      </w:r>
+      <w:proofErr w:type="spellEnd"/>
+      <w:r>
+        <w:t>.</w:t>
+      </w:r>
     </w:p>
     <w:p/>
+    <w:p>
+      <w:r>
+        <w:t>NOTA: en este punto se ha extraído otro método al que hemos llamado “</w:t>
+      </w:r>
+      <w:proofErr w:type="spellStart"/>
+      <w:proofErr w:type="gramStart"/>
+      <w:r>
+        <w:t>acceptBroadcastPackage</w:t>
+      </w:r>
+      <w:proofErr w:type="spellEnd"/>
+      <w:r>
+        <w:t>(</w:t>
+      </w:r>
+      <w:proofErr w:type="gramEnd"/>
+      <w:r>
+        <w:t>)”</w:t>
+      </w:r>
+      <w:r>
+        <w:t xml:space="preserve">, que a su vez hemos movido a la clase </w:t>
+      </w:r>
+      <w:proofErr w:type="spellStart"/>
+      <w:r>
+        <w:t>Node</w:t>
+      </w:r>
+      <w:proofErr w:type="spellEnd"/>
+      <w:r>
+        <w:t xml:space="preserve">. Le pasamos como parámetro el </w:t>
+      </w:r>
+      <w:proofErr w:type="spellStart"/>
+      <w:r>
+        <w:t>report</w:t>
+      </w:r>
+      <w:proofErr w:type="spellEnd"/>
+      <w:r>
+        <w:t xml:space="preserve"> en el que vamos a escribir el mensaje, y se encarga de escribir dicho mensaje y el nombre del nodo.</w:t>
+      </w:r>
+    </w:p>
+    <w:p/>
+    <w:p/>
+    <w:p>
+      <w:pPr>
+        <w:pStyle w:val="Heading2"/>
+      </w:pPr>
+      <w:r>
+        <w:t>Eliminar código de navegación</w:t>
+      </w:r>
+      <w:r>
+        <w:t>:</w:t>
+      </w:r>
+    </w:p>
+    <w:p>
+      <w:pPr>
+        <w:rPr>
+          <w:b/>
+        </w:rPr>
+      </w:pPr>
+      <w:r>
+        <w:rPr>
+          <w:b/>
+        </w:rPr>
+        <w:br/>
+      </w:r>
+      <w:r>
+        <w:rPr>
+          <w:b/>
+        </w:rPr>
+        <w:t xml:space="preserve">Pts. </w:t>
+      </w:r>
+      <w:r>
+        <w:rPr>
+          <w:b/>
+        </w:rPr>
+        <w:t xml:space="preserve">16, </w:t>
+      </w:r>
+      <w:r>
+        <w:rPr>
+          <w:b/>
+        </w:rPr>
+        <w:t>17</w:t>
+      </w:r>
+    </w:p>
+    <w:p>
+      <w:pPr>
+        <w:rPr>
+          <w:b/>
+        </w:rPr>
+      </w:pPr>
+      <w:r>
+        <w:rPr>
+          <w:b/>
+        </w:rPr>
+        <w:t xml:space="preserve">¿Estás seguro </w:t>
+      </w:r>
+      <w:proofErr w:type="gramStart"/>
+      <w:r>
+        <w:rPr>
+          <w:b/>
+        </w:rPr>
+        <w:t>que</w:t>
+      </w:r>
+      <w:proofErr w:type="gramEnd"/>
+      <w:r>
+        <w:rPr>
+          <w:b/>
+        </w:rPr>
+        <w:t xml:space="preserve"> estas refactorizaciones no rompen el código</w:t>
+      </w:r>
+      <w:r>
+        <w:rPr>
+          <w:b/>
+        </w:rPr>
+        <w:t>?</w:t>
+      </w:r>
+      <w:r>
+        <w:rPr>
+          <w:b/>
+        </w:rPr>
+        <w:t xml:space="preserve"> ¿Crees que estas refactorizaciones merecen la pena? </w:t>
+      </w:r>
+      <w:r>
+        <w:rPr>
+          <w:b/>
+        </w:rPr>
+        <w:t>¿La herramienta de refactorización hace un buen trabajo?</w:t>
+      </w:r>
+    </w:p>
+    <w:p>
+      <w:r>
+        <w:tab/>
+      </w:r>
+      <w:r>
+        <w:t>Realizando estas refactorizaciones, se consigue aumentar la atomicidad de nuestros objetos, ya que se llaman a los métodos de la clase Nodo en vez de acceder directamente a sus atributos. Por otra parte, también se eliminan líneas repetidas de código</w:t>
+      </w:r>
+      <w:r>
+        <w:t xml:space="preserve"> en la clase principal (Network), moviendo los </w:t>
+      </w:r>
+      <w:proofErr w:type="spellStart"/>
+      <w:r>
+        <w:t>switch</w:t>
+      </w:r>
+      <w:proofErr w:type="spellEnd"/>
+      <w:r>
+        <w:t xml:space="preserve"> a un método común. No rompen el código y aumentan la atomicidad, reduciendo las líneas de código.</w:t>
+      </w:r>
+    </w:p>
+    <w:p/>
+    <w:p>
+      <w:r>
+        <w:tab/>
+        <w:t xml:space="preserve">A la hora de realizar la refactorización de los bucles </w:t>
+      </w:r>
+      <w:proofErr w:type="spellStart"/>
+      <w:proofErr w:type="gramStart"/>
+      <w:r>
+        <w:t>while</w:t>
+      </w:r>
+      <w:proofErr w:type="spellEnd"/>
+      <w:r>
+        <w:t>(</w:t>
+      </w:r>
+      <w:proofErr w:type="gramEnd"/>
+      <w:r>
+        <w:t xml:space="preserve">) de los métodos </w:t>
+      </w:r>
+      <w:proofErr w:type="spellStart"/>
+      <w:r>
+        <w:t>requestWorkstationPrintsDocument</w:t>
+      </w:r>
+      <w:proofErr w:type="spellEnd"/>
+      <w:r>
+        <w:t xml:space="preserve">() y </w:t>
+      </w:r>
+      <w:proofErr w:type="spellStart"/>
+      <w:r>
+        <w:t>requestBroadcast</w:t>
+      </w:r>
+      <w:proofErr w:type="spellEnd"/>
+      <w:r>
+        <w:t>(), primero se ha realizado una reestructuración de uno de ellos para que ambos fueran do-</w:t>
+      </w:r>
+      <w:proofErr w:type="spellStart"/>
+      <w:r>
+        <w:t>while</w:t>
+      </w:r>
+      <w:proofErr w:type="spellEnd"/>
+      <w:r>
+        <w:t xml:space="preserve">. Una vez hecho esto se ha </w:t>
+      </w:r>
+      <w:r>
+        <w:lastRenderedPageBreak/>
+        <w:t xml:space="preserve">añadido una condición </w:t>
+      </w:r>
+      <w:proofErr w:type="spellStart"/>
+      <w:r>
+        <w:t>boolean</w:t>
+      </w:r>
+      <w:proofErr w:type="spellEnd"/>
+      <w:r>
+        <w:t xml:space="preserve"> (broadcast) para añadir al </w:t>
+      </w:r>
+      <w:proofErr w:type="spellStart"/>
+      <w:r>
+        <w:t>report</w:t>
+      </w:r>
+      <w:proofErr w:type="spellEnd"/>
+      <w:r>
+        <w:t xml:space="preserve"> dicho mensaje en caso de que fuera true. Además, se ha añadido una condición dentro de las condiciones del bucle para que evite comprobar si ha llegado de nuevo al destino si no es necesario (con una relación ternaria).</w:t>
+      </w:r>
+      <w:bookmarkStart w:id="4" w:name="_GoBack"/>
+      <w:bookmarkEnd w:id="4"/>
+    </w:p>
     <w:p/>
     <w:p/>
     <w:sectPr>
@@ -1190,7 +1508,7 @@
   <w:style w:type="paragraph" w:default="1" w:styleId="Normal">
     <w:name w:val="Normal"/>
     <w:qFormat/>
-    <w:rsid w:val="00B14007"/>
+    <w:rsid w:val="00A23967"/>
   </w:style>
   <w:style w:type="paragraph" w:styleId="Heading2">
     <w:name w:val="heading 2"/>

</xml_diff>